<commit_message>
removed a line from the projectfolder.
</commit_message>
<xml_diff>
--- a/docs/Projektheft_KevinOberluggauer.docx
+++ b/docs/Projektheft_KevinOberluggauer.docx
@@ -2592,13 +2592,13 @@
       <w:pPr>
         <w:pStyle w:val="berschrift2"/>
       </w:pPr>
-      <w:bookmarkStart w:id="13" w:name="_Toc14788369"/>
-      <w:bookmarkStart w:id="14" w:name="_Toc141429471"/>
+      <w:bookmarkStart w:id="13" w:name="_Toc141429471"/>
+      <w:bookmarkStart w:id="14" w:name="_Toc14788369"/>
       <w:r>
         <w:lastRenderedPageBreak/>
         <w:t>Optionale Features</w:t>
       </w:r>
-      <w:bookmarkEnd w:id="14"/>
+      <w:bookmarkEnd w:id="13"/>
       <w:r>
         <w:t xml:space="preserve"> </w:t>
       </w:r>
@@ -2696,7 +2696,7 @@
       <w:r>
         <w:t>T</w:t>
       </w:r>
-      <w:bookmarkEnd w:id="13"/>
+      <w:bookmarkEnd w:id="14"/>
       <w:r>
         <w:t>echnische Anforderungen</w:t>
       </w:r>
@@ -3137,10 +3137,12 @@
       </w:r>
     </w:p>
     <w:sectPr>
-      <w:headerReference w:type="default" r:id="rId14"/>
-      <w:footerReference w:type="default" r:id="rId15"/>
-      <w:headerReference w:type="first" r:id="rId16"/>
-      <w:footerReference w:type="first" r:id="rId17"/>
+      <w:headerReference w:type="even" r:id="rId14"/>
+      <w:headerReference w:type="default" r:id="rId15"/>
+      <w:footerReference w:type="even" r:id="rId16"/>
+      <w:footerReference w:type="default" r:id="rId17"/>
+      <w:headerReference w:type="first" r:id="rId18"/>
+      <w:footerReference w:type="first" r:id="rId19"/>
       <w:pgSz w:w="12240" w:h="15840"/>
       <w:pgMar w:top="1440" w:right="1440" w:bottom="1440" w:left="1440" w:header="720" w:footer="720" w:gutter="0"/>
       <w:cols w:space="720"/>
@@ -3178,6 +3180,16 @@
 </file>
 
 <file path=word/footer1.xml><?xml version="1.0" encoding="utf-8"?>
+<w:ftr xmlns:wpc="http://schemas.microsoft.com/office/word/2010/wordprocessingCanvas" xmlns:cx="http://schemas.microsoft.com/office/drawing/2014/chartex" xmlns:cx1="http://schemas.microsoft.com/office/drawing/2015/9/8/chartex" xmlns:cx2="http://schemas.microsoft.com/office/drawing/2015/10/21/chartex" xmlns:cx3="http://schemas.microsoft.com/office/drawing/2016/5/9/chartex" xmlns:cx4="http://schemas.microsoft.com/office/drawing/2016/5/10/chartex" xmlns:cx5="http://schemas.microsoft.com/office/drawing/2016/5/11/chartex" xmlns:cx6="http://schemas.microsoft.com/office/drawing/2016/5/12/chartex" xmlns:cx7="http://schemas.microsoft.com/office/drawing/2016/5/13/chartex" xmlns:cx8="http://schemas.microsoft.com/office/drawing/2016/5/14/chartex" xmlns:mc="http://schemas.openxmlformats.org/markup-compatibility/2006" xmlns:aink="http://schemas.microsoft.com/office/drawing/2016/ink" xmlns:am3d="http://schemas.microsoft.com/office/drawing/2017/model3d" xmlns:o="urn:schemas-microsoft-com:office:office" xmlns:r="http://schemas.openxmlformats.org/officeDocument/2006/relationships" xmlns:m="http://schemas.openxmlformats.org/officeDocument/2006/math" xmlns:v="urn:schemas-microsoft-com:vml" xmlns:wp14="http://schemas.microsoft.com/office/word/2010/wordprocessingDrawing" xmlns:wp="http://schemas.openxmlformats.org/drawingml/2006/wordprocessingDrawing" xmlns:w10="urn:schemas-microsoft-com:office:word" xmlns:w="http://schemas.openxmlformats.org/wordprocessingml/2006/main" xmlns:w14="http://schemas.microsoft.com/office/word/2010/wordml" xmlns:w15="http://schemas.microsoft.com/office/word/2012/wordml" xmlns:w16cex="http://schemas.microsoft.com/office/word/2018/wordml/cex" xmlns:w16cid="http://schemas.microsoft.com/office/word/2016/wordml/cid" xmlns:w16="http://schemas.microsoft.com/office/word/2018/wordml" xmlns:w16sdtdh="http://schemas.microsoft.com/office/word/2020/wordml/sdtdatahash" xmlns:w16se="http://schemas.microsoft.com/office/word/2015/wordml/symex" xmlns:wpg="http://schemas.microsoft.com/office/word/2010/wordprocessingGroup" xmlns:wpi="http://schemas.microsoft.com/office/word/2010/wordprocessingInk" xmlns:wne="http://schemas.microsoft.com/office/word/2006/wordml" xmlns:wps="http://schemas.microsoft.com/office/word/2010/wordprocessingShape" mc:Ignorable="w14 w15 w16se w16cid w16 w16cex w16sdtdh wp14">
+  <w:p>
+    <w:pPr>
+      <w:pStyle w:val="Fuzeile"/>
+    </w:pPr>
+  </w:p>
+</w:ftr>
+</file>
+
+<file path=word/footer2.xml><?xml version="1.0" encoding="utf-8"?>
 <w:ftr xmlns:wpc="http://schemas.microsoft.com/office/word/2010/wordprocessingCanvas" xmlns:cx="http://schemas.microsoft.com/office/drawing/2014/chartex" xmlns:cx1="http://schemas.microsoft.com/office/drawing/2015/9/8/chartex" xmlns:cx2="http://schemas.microsoft.com/office/drawing/2015/10/21/chartex" xmlns:cx3="http://schemas.microsoft.com/office/drawing/2016/5/9/chartex" xmlns:cx4="http://schemas.microsoft.com/office/drawing/2016/5/10/chartex" xmlns:cx5="http://schemas.microsoft.com/office/drawing/2016/5/11/chartex" xmlns:cx6="http://schemas.microsoft.com/office/drawing/2016/5/12/chartex" xmlns:cx7="http://schemas.microsoft.com/office/drawing/2016/5/13/chartex" xmlns:cx8="http://schemas.microsoft.com/office/drawing/2016/5/14/chartex" xmlns:mc="http://schemas.openxmlformats.org/markup-compatibility/2006" xmlns:aink="http://schemas.microsoft.com/office/drawing/2016/ink" xmlns:am3d="http://schemas.microsoft.com/office/drawing/2017/model3d" xmlns:o="urn:schemas-microsoft-com:office:office" xmlns:r="http://schemas.openxmlformats.org/officeDocument/2006/relationships" xmlns:m="http://schemas.openxmlformats.org/officeDocument/2006/math" xmlns:v="urn:schemas-microsoft-com:vml" xmlns:wp14="http://schemas.microsoft.com/office/word/2010/wordprocessingDrawing" xmlns:wp="http://schemas.openxmlformats.org/drawingml/2006/wordprocessingDrawing" xmlns:w10="urn:schemas-microsoft-com:office:word" xmlns:w="http://schemas.openxmlformats.org/wordprocessingml/2006/main" xmlns:w14="http://schemas.microsoft.com/office/word/2010/wordml" xmlns:w15="http://schemas.microsoft.com/office/word/2012/wordml" xmlns:w16cex="http://schemas.microsoft.com/office/word/2018/wordml/cex" xmlns:w16cid="http://schemas.microsoft.com/office/word/2016/wordml/cid" xmlns:w16="http://schemas.microsoft.com/office/word/2018/wordml" xmlns:w16sdtdh="http://schemas.microsoft.com/office/word/2020/wordml/sdtdatahash" xmlns:w16se="http://schemas.microsoft.com/office/word/2015/wordml/symex" xmlns:wpg="http://schemas.microsoft.com/office/word/2010/wordprocessingGroup" xmlns:wpi="http://schemas.microsoft.com/office/word/2010/wordprocessingInk" xmlns:wne="http://schemas.microsoft.com/office/word/2006/wordml" xmlns:wps="http://schemas.microsoft.com/office/word/2010/wordprocessingShape" mc:Ignorable="w14 w15 w16se w16cid w16 w16cex w16sdtdh wp14">
   <w:p>
     <w:pPr>
@@ -3208,7 +3220,7 @@
 </w:ftr>
 </file>
 
-<file path=word/footer2.xml><?xml version="1.0" encoding="utf-8"?>
+<file path=word/footer3.xml><?xml version="1.0" encoding="utf-8"?>
 <w:ftr xmlns:wpc="http://schemas.microsoft.com/office/word/2010/wordprocessingCanvas" xmlns:cx="http://schemas.microsoft.com/office/drawing/2014/chartex" xmlns:cx1="http://schemas.microsoft.com/office/drawing/2015/9/8/chartex" xmlns:cx2="http://schemas.microsoft.com/office/drawing/2015/10/21/chartex" xmlns:cx3="http://schemas.microsoft.com/office/drawing/2016/5/9/chartex" xmlns:cx4="http://schemas.microsoft.com/office/drawing/2016/5/10/chartex" xmlns:cx5="http://schemas.microsoft.com/office/drawing/2016/5/11/chartex" xmlns:cx6="http://schemas.microsoft.com/office/drawing/2016/5/12/chartex" xmlns:cx7="http://schemas.microsoft.com/office/drawing/2016/5/13/chartex" xmlns:cx8="http://schemas.microsoft.com/office/drawing/2016/5/14/chartex" xmlns:mc="http://schemas.openxmlformats.org/markup-compatibility/2006" xmlns:aink="http://schemas.microsoft.com/office/drawing/2016/ink" xmlns:am3d="http://schemas.microsoft.com/office/drawing/2017/model3d" xmlns:o="urn:schemas-microsoft-com:office:office" xmlns:r="http://schemas.openxmlformats.org/officeDocument/2006/relationships" xmlns:m="http://schemas.openxmlformats.org/officeDocument/2006/math" xmlns:v="urn:schemas-microsoft-com:vml" xmlns:wp14="http://schemas.microsoft.com/office/word/2010/wordprocessingDrawing" xmlns:wp="http://schemas.openxmlformats.org/drawingml/2006/wordprocessingDrawing" xmlns:w10="urn:schemas-microsoft-com:office:word" xmlns:w="http://schemas.openxmlformats.org/wordprocessingml/2006/main" xmlns:w14="http://schemas.microsoft.com/office/word/2010/wordml" xmlns:w15="http://schemas.microsoft.com/office/word/2012/wordml" xmlns:w16cex="http://schemas.microsoft.com/office/word/2018/wordml/cex" xmlns:w16cid="http://schemas.microsoft.com/office/word/2016/wordml/cid" xmlns:w16="http://schemas.microsoft.com/office/word/2018/wordml" xmlns:w16sdtdh="http://schemas.microsoft.com/office/word/2020/wordml/sdtdatahash" xmlns:w16se="http://schemas.microsoft.com/office/word/2015/wordml/symex" xmlns:wpg="http://schemas.microsoft.com/office/word/2010/wordprocessingGroup" xmlns:wpi="http://schemas.microsoft.com/office/word/2010/wordprocessingInk" xmlns:wne="http://schemas.microsoft.com/office/word/2006/wordml" xmlns:wps="http://schemas.microsoft.com/office/word/2010/wordprocessingShape" mc:Ignorable="w14 w15 w16se w16cid w16 w16cex w16sdtdh wp14">
   <w:p>
     <w:pPr>
@@ -3218,13 +3230,6 @@
         <w:szCs w:val="18"/>
       </w:rPr>
     </w:pPr>
-    <w:r>
-      <w:rPr>
-        <w:sz w:val="18"/>
-        <w:szCs w:val="18"/>
-      </w:rPr>
-      <w:t>C:\Projekte\Space Hero</w:t>
-    </w:r>
   </w:p>
 </w:ftr>
 </file>
@@ -3255,6 +3260,16 @@
 </file>
 
 <file path=word/header1.xml><?xml version="1.0" encoding="utf-8"?>
+<w:hdr xmlns:wpc="http://schemas.microsoft.com/office/word/2010/wordprocessingCanvas" xmlns:cx="http://schemas.microsoft.com/office/drawing/2014/chartex" xmlns:cx1="http://schemas.microsoft.com/office/drawing/2015/9/8/chartex" xmlns:cx2="http://schemas.microsoft.com/office/drawing/2015/10/21/chartex" xmlns:cx3="http://schemas.microsoft.com/office/drawing/2016/5/9/chartex" xmlns:cx4="http://schemas.microsoft.com/office/drawing/2016/5/10/chartex" xmlns:cx5="http://schemas.microsoft.com/office/drawing/2016/5/11/chartex" xmlns:cx6="http://schemas.microsoft.com/office/drawing/2016/5/12/chartex" xmlns:cx7="http://schemas.microsoft.com/office/drawing/2016/5/13/chartex" xmlns:cx8="http://schemas.microsoft.com/office/drawing/2016/5/14/chartex" xmlns:mc="http://schemas.openxmlformats.org/markup-compatibility/2006" xmlns:aink="http://schemas.microsoft.com/office/drawing/2016/ink" xmlns:am3d="http://schemas.microsoft.com/office/drawing/2017/model3d" xmlns:o="urn:schemas-microsoft-com:office:office" xmlns:r="http://schemas.openxmlformats.org/officeDocument/2006/relationships" xmlns:m="http://schemas.openxmlformats.org/officeDocument/2006/math" xmlns:v="urn:schemas-microsoft-com:vml" xmlns:wp14="http://schemas.microsoft.com/office/word/2010/wordprocessingDrawing" xmlns:wp="http://schemas.openxmlformats.org/drawingml/2006/wordprocessingDrawing" xmlns:w10="urn:schemas-microsoft-com:office:word" xmlns:w="http://schemas.openxmlformats.org/wordprocessingml/2006/main" xmlns:w14="http://schemas.microsoft.com/office/word/2010/wordml" xmlns:w15="http://schemas.microsoft.com/office/word/2012/wordml" xmlns:w16cex="http://schemas.microsoft.com/office/word/2018/wordml/cex" xmlns:w16cid="http://schemas.microsoft.com/office/word/2016/wordml/cid" xmlns:w16="http://schemas.microsoft.com/office/word/2018/wordml" xmlns:w16sdtdh="http://schemas.microsoft.com/office/word/2020/wordml/sdtdatahash" xmlns:w16se="http://schemas.microsoft.com/office/word/2015/wordml/symex" xmlns:wpg="http://schemas.microsoft.com/office/word/2010/wordprocessingGroup" xmlns:wpi="http://schemas.microsoft.com/office/word/2010/wordprocessingInk" xmlns:wne="http://schemas.microsoft.com/office/word/2006/wordml" xmlns:wps="http://schemas.microsoft.com/office/word/2010/wordprocessingShape" mc:Ignorable="w14 w15 w16se w16cid w16 w16cex w16sdtdh wp14">
+  <w:p>
+    <w:pPr>
+      <w:pStyle w:val="Kopfzeile"/>
+    </w:pPr>
+  </w:p>
+</w:hdr>
+</file>
+
+<file path=word/header2.xml><?xml version="1.0" encoding="utf-8"?>
 <w:hdr xmlns:wpc="http://schemas.microsoft.com/office/word/2010/wordprocessingCanvas" xmlns:cx="http://schemas.microsoft.com/office/drawing/2014/chartex" xmlns:cx1="http://schemas.microsoft.com/office/drawing/2015/9/8/chartex" xmlns:cx2="http://schemas.microsoft.com/office/drawing/2015/10/21/chartex" xmlns:cx3="http://schemas.microsoft.com/office/drawing/2016/5/9/chartex" xmlns:cx4="http://schemas.microsoft.com/office/drawing/2016/5/10/chartex" xmlns:cx5="http://schemas.microsoft.com/office/drawing/2016/5/11/chartex" xmlns:cx6="http://schemas.microsoft.com/office/drawing/2016/5/12/chartex" xmlns:cx7="http://schemas.microsoft.com/office/drawing/2016/5/13/chartex" xmlns:cx8="http://schemas.microsoft.com/office/drawing/2016/5/14/chartex" xmlns:mc="http://schemas.openxmlformats.org/markup-compatibility/2006" xmlns:aink="http://schemas.microsoft.com/office/drawing/2016/ink" xmlns:am3d="http://schemas.microsoft.com/office/drawing/2017/model3d" xmlns:o="urn:schemas-microsoft-com:office:office" xmlns:r="http://schemas.openxmlformats.org/officeDocument/2006/relationships" xmlns:m="http://schemas.openxmlformats.org/officeDocument/2006/math" xmlns:v="urn:schemas-microsoft-com:vml" xmlns:wp14="http://schemas.microsoft.com/office/word/2010/wordprocessingDrawing" xmlns:wp="http://schemas.openxmlformats.org/drawingml/2006/wordprocessingDrawing" xmlns:w10="urn:schemas-microsoft-com:office:word" xmlns:w="http://schemas.openxmlformats.org/wordprocessingml/2006/main" xmlns:w14="http://schemas.microsoft.com/office/word/2010/wordml" xmlns:w15="http://schemas.microsoft.com/office/word/2012/wordml" xmlns:w16cex="http://schemas.microsoft.com/office/word/2018/wordml/cex" xmlns:w16cid="http://schemas.microsoft.com/office/word/2016/wordml/cid" xmlns:w16="http://schemas.microsoft.com/office/word/2018/wordml" xmlns:w16sdtdh="http://schemas.microsoft.com/office/word/2020/wordml/sdtdatahash" xmlns:w16se="http://schemas.microsoft.com/office/word/2015/wordml/symex" xmlns:wpg="http://schemas.microsoft.com/office/word/2010/wordprocessingGroup" xmlns:wpi="http://schemas.microsoft.com/office/word/2010/wordprocessingInk" xmlns:wne="http://schemas.microsoft.com/office/word/2006/wordml" xmlns:wps="http://schemas.microsoft.com/office/word/2010/wordprocessingShape" mc:Ignorable="w14 w15 w16se w16cid w16 w16cex w16sdtdh wp14">
   <w:p>
     <w:pPr>
@@ -3265,7 +3280,7 @@
 </w:hdr>
 </file>
 
-<file path=word/header2.xml><?xml version="1.0" encoding="utf-8"?>
+<file path=word/header3.xml><?xml version="1.0" encoding="utf-8"?>
 <w:hdr xmlns:wpc="http://schemas.microsoft.com/office/word/2010/wordprocessingCanvas" xmlns:cx="http://schemas.microsoft.com/office/drawing/2014/chartex" xmlns:cx1="http://schemas.microsoft.com/office/drawing/2015/9/8/chartex" xmlns:cx2="http://schemas.microsoft.com/office/drawing/2015/10/21/chartex" xmlns:cx3="http://schemas.microsoft.com/office/drawing/2016/5/9/chartex" xmlns:cx4="http://schemas.microsoft.com/office/drawing/2016/5/10/chartex" xmlns:cx5="http://schemas.microsoft.com/office/drawing/2016/5/11/chartex" xmlns:cx6="http://schemas.microsoft.com/office/drawing/2016/5/12/chartex" xmlns:cx7="http://schemas.microsoft.com/office/drawing/2016/5/13/chartex" xmlns:cx8="http://schemas.microsoft.com/office/drawing/2016/5/14/chartex" xmlns:mc="http://schemas.openxmlformats.org/markup-compatibility/2006" xmlns:aink="http://schemas.microsoft.com/office/drawing/2016/ink" xmlns:am3d="http://schemas.microsoft.com/office/drawing/2017/model3d" xmlns:o="urn:schemas-microsoft-com:office:office" xmlns:r="http://schemas.openxmlformats.org/officeDocument/2006/relationships" xmlns:m="http://schemas.openxmlformats.org/officeDocument/2006/math" xmlns:v="urn:schemas-microsoft-com:vml" xmlns:wp14="http://schemas.microsoft.com/office/word/2010/wordprocessingDrawing" xmlns:wp="http://schemas.openxmlformats.org/drawingml/2006/wordprocessingDrawing" xmlns:w10="urn:schemas-microsoft-com:office:word" xmlns:w="http://schemas.openxmlformats.org/wordprocessingml/2006/main" xmlns:w14="http://schemas.microsoft.com/office/word/2010/wordml" xmlns:w15="http://schemas.microsoft.com/office/word/2012/wordml" xmlns:w16cex="http://schemas.microsoft.com/office/word/2018/wordml/cex" xmlns:w16cid="http://schemas.microsoft.com/office/word/2016/wordml/cid" xmlns:w16="http://schemas.microsoft.com/office/word/2018/wordml" xmlns:w16sdtdh="http://schemas.microsoft.com/office/word/2020/wordml/sdtdatahash" xmlns:w16se="http://schemas.microsoft.com/office/word/2015/wordml/symex" xmlns:wpg="http://schemas.microsoft.com/office/word/2010/wordprocessingGroup" xmlns:wpi="http://schemas.microsoft.com/office/word/2010/wordprocessingInk" xmlns:wne="http://schemas.microsoft.com/office/word/2006/wordml" xmlns:wps="http://schemas.microsoft.com/office/word/2010/wordprocessingShape" mc:Ignorable="w14 w15 w16se w16cid w16 w16cex w16sdtdh wp14">
   <w:p>
     <w:pPr>

</xml_diff>